<commit_message>
problems with unit-test in SCR1
</commit_message>
<xml_diff>
--- a/Documents/TZ (release).docx
+++ b/Documents/TZ (release).docx
@@ -13,12 +13,7 @@
         <w:t xml:space="preserve">: </w:t>
       </w:r>
       <w:r>
-        <w:t>а</w:t>
-      </w:r>
-      <w:bookmarkStart w:id="0" w:name="_GoBack"/>
-      <w:bookmarkEnd w:id="0"/>
-      <w:r>
-        <w:t>нализ</w:t>
+        <w:t>анализ</w:t>
       </w:r>
       <w:r>
         <w:t xml:space="preserve"> алгоритмов</w:t>
@@ -55,8 +50,14 @@
           <w:ilvl w:val="0"/>
           <w:numId w:val="2"/>
         </w:numPr>
-      </w:pPr>
-      <w:r>
+        <w:rPr>
+          <w:highlight w:val="green"/>
+        </w:rPr>
+      </w:pPr>
+      <w:r>
+        <w:rPr>
+          <w:highlight w:val="green"/>
+        </w:rPr>
         <w:t>Поиск алгоритмов вычисления квадратного корня из числа.</w:t>
       </w:r>
     </w:p>
@@ -67,17 +68,27 @@
           <w:ilvl w:val="0"/>
           <w:numId w:val="2"/>
         </w:numPr>
-      </w:pPr>
-      <w:r>
+        <w:rPr>
+          <w:highlight w:val="green"/>
+        </w:rPr>
+      </w:pPr>
+      <w:r>
+        <w:rPr>
+          <w:highlight w:val="green"/>
+        </w:rPr>
         <w:t xml:space="preserve">Анализ алгоритмов с целью выявить оптимальные варианты для реализации аппаратного модуля вычисления квадратного корня из числа типа </w:t>
       </w:r>
       <w:r>
         <w:rPr>
+          <w:highlight w:val="green"/>
           <w:lang w:val="en-US"/>
         </w:rPr>
         <w:t>INT</w:t>
       </w:r>
       <w:r>
+        <w:rPr>
+          <w:highlight w:val="green"/>
+        </w:rPr>
         <w:t>.</w:t>
       </w:r>
     </w:p>
@@ -88,29 +99,40 @@
           <w:ilvl w:val="0"/>
           <w:numId w:val="2"/>
         </w:numPr>
-      </w:pPr>
-      <w:r>
+        <w:rPr>
+          <w:highlight w:val="green"/>
+        </w:rPr>
+      </w:pPr>
+      <w:r>
+        <w:rPr>
+          <w:highlight w:val="green"/>
+        </w:rPr>
         <w:t xml:space="preserve">Разработка нескольких аппаратных модулей на языке описания аппаратуры </w:t>
       </w:r>
       <w:r>
         <w:rPr>
+          <w:highlight w:val="green"/>
           <w:lang w:val="en-US"/>
         </w:rPr>
         <w:t>Verilog</w:t>
       </w:r>
       <w:r>
-        <w:t xml:space="preserve"> </w:t>
-      </w:r>
-      <w:r>
-        <w:t xml:space="preserve">и языке программирования Си в среде </w:t>
-      </w:r>
-      <w:r>
-        <w:rPr>
+        <w:rPr>
+          <w:highlight w:val="green"/>
+        </w:rPr>
+        <w:t xml:space="preserve"> и языке программирования Си в среде </w:t>
+      </w:r>
+      <w:r>
+        <w:rPr>
+          <w:highlight w:val="green"/>
           <w:lang w:val="en-US"/>
         </w:rPr>
         <w:t>HLS</w:t>
       </w:r>
       <w:r>
+        <w:rPr>
+          <w:highlight w:val="green"/>
+        </w:rPr>
         <w:t>.</w:t>
       </w:r>
     </w:p>
@@ -121,8 +143,14 @@
           <w:ilvl w:val="0"/>
           <w:numId w:val="2"/>
         </w:numPr>
-      </w:pPr>
-      <w:r>
+        <w:rPr>
+          <w:highlight w:val="green"/>
+        </w:rPr>
+      </w:pPr>
+      <w:r>
+        <w:rPr>
+          <w:highlight w:val="green"/>
+        </w:rPr>
         <w:t>Анализ реализованных вариантов для выявления оптимального по быстродействию.</w:t>
       </w:r>
     </w:p>
@@ -133,21 +161,34 @@
           <w:ilvl w:val="0"/>
           <w:numId w:val="2"/>
         </w:numPr>
-      </w:pPr>
-      <w:r>
+        <w:rPr>
+          <w:highlight w:val="yellow"/>
+        </w:rPr>
+      </w:pPr>
+      <w:r>
+        <w:rPr>
+          <w:highlight w:val="green"/>
+        </w:rPr>
         <w:t xml:space="preserve">Внесение изменений в проект процессора </w:t>
       </w:r>
       <w:r>
         <w:rPr>
+          <w:highlight w:val="green"/>
           <w:lang w:val="en-US"/>
         </w:rPr>
         <w:t>SCR</w:t>
       </w:r>
       <w:r>
-        <w:t>1</w:t>
-      </w:r>
-      <w:r>
-        <w:t xml:space="preserve"> для добавления выбранного ранее модуля.</w:t>
+        <w:rPr>
+          <w:highlight w:val="green"/>
+        </w:rPr>
+        <w:t>1 для добавления выбранного ранее модуля</w:t>
+      </w:r>
+      <w:r>
+        <w:rPr>
+          <w:highlight w:val="yellow"/>
+        </w:rPr>
+        <w:t>.</w:t>
       </w:r>
     </w:p>
     <w:p>
@@ -157,9 +198,21 @@
           <w:ilvl w:val="0"/>
           <w:numId w:val="2"/>
         </w:numPr>
-      </w:pPr>
-      <w:r>
-        <w:t>Тестирование работоспособности добавленной команды.</w:t>
+        <w:rPr>
+          <w:highlight w:val="yellow"/>
+        </w:rPr>
+      </w:pPr>
+      <w:r>
+        <w:rPr>
+          <w:highlight w:val="green"/>
+        </w:rPr>
+        <w:t>Тестирование работоспособности добавленной команды</w:t>
+      </w:r>
+      <w:r>
+        <w:rPr>
+          <w:highlight w:val="yellow"/>
+        </w:rPr>
+        <w:t>.</w:t>
       </w:r>
     </w:p>
     <w:p>
@@ -169,10 +222,18 @@
           <w:ilvl w:val="0"/>
           <w:numId w:val="2"/>
         </w:numPr>
-      </w:pPr>
-      <w:r>
+        <w:rPr>
+          <w:highlight w:val="green"/>
+        </w:rPr>
+      </w:pPr>
+      <w:r>
+        <w:rPr>
+          <w:highlight w:val="green"/>
+        </w:rPr>
         <w:t>Составление отчета о проделанной работе.</w:t>
       </w:r>
+      <w:bookmarkStart w:id="0" w:name="_GoBack"/>
+      <w:bookmarkEnd w:id="0"/>
     </w:p>
     <w:p>
       <w:r>

</xml_diff>